<commit_message>
Conectando formulário ao reducer
</commit_message>
<xml_diff>
--- a/reactgram/reactgram-front.docx
+++ b/reactgram/reactgram-front.docx
@@ -1402,7 +1402,6 @@
         <w:t xml:space="preserve"> </w:t>
       </w:r>
       <w:proofErr w:type="spellStart"/>
-      <w:proofErr w:type="gramStart"/>
       <w:r>
         <w:rPr>
           <w:rFonts w:ascii="Consolas" w:eastAsia="Times New Roman" w:hAnsi="Consolas" w:cs="Times New Roman"/>
@@ -1426,20 +1425,7 @@
           <w:lang w:eastAsia="pt-BR"/>
           <w14:ligatures w14:val="none"/>
         </w:rPr>
-        <w:t>(</w:t>
-      </w:r>
-      <w:proofErr w:type="gramEnd"/>
-      <w:r>
-        <w:rPr>
-          <w:rFonts w:ascii="Consolas" w:eastAsia="Times New Roman" w:hAnsi="Consolas" w:cs="Times New Roman"/>
-          <w:color w:val="CCCCCC"/>
-          <w:kern w:val="0"/>
-          <w:sz w:val="21"/>
-          <w:szCs w:val="21"/>
-          <w:lang w:eastAsia="pt-BR"/>
-          <w14:ligatures w14:val="none"/>
-        </w:rPr>
-        <w:t>{</w:t>
+        <w:t>({</w:t>
       </w:r>
       <w:r>
         <w:rPr>
@@ -1546,7 +1532,6 @@
         <w:t>reducer</w:t>
       </w:r>
       <w:proofErr w:type="spellEnd"/>
-      <w:proofErr w:type="gramStart"/>
       <w:r>
         <w:rPr>
           <w:rFonts w:ascii="Consolas" w:eastAsia="Times New Roman" w:hAnsi="Consolas" w:cs="Times New Roman"/>
@@ -1571,7 +1556,6 @@
         </w:rPr>
         <w:t>{</w:t>
       </w:r>
-      <w:proofErr w:type="gramEnd"/>
       <w:r>
         <w:rPr>
           <w:rFonts w:ascii="Consolas" w:eastAsia="Times New Roman" w:hAnsi="Consolas" w:cs="Times New Roman"/>
@@ -1820,7 +1804,6 @@
         <w:t>(</w:t>
       </w:r>
       <w:proofErr w:type="spellStart"/>
-      <w:proofErr w:type="gramStart"/>
       <w:r>
         <w:rPr>
           <w:rFonts w:ascii="Consolas" w:eastAsia="Times New Roman" w:hAnsi="Consolas" w:cs="Times New Roman"/>
@@ -1858,7 +1841,6 @@
         <w:t>getElementById</w:t>
       </w:r>
       <w:proofErr w:type="spellEnd"/>
-      <w:proofErr w:type="gramEnd"/>
       <w:r>
         <w:rPr>
           <w:rFonts w:ascii="Consolas" w:eastAsia="Times New Roman" w:hAnsi="Consolas" w:cs="Times New Roman"/>
@@ -1911,7 +1893,6 @@
         </w:rPr>
       </w:pPr>
       <w:proofErr w:type="spellStart"/>
-      <w:proofErr w:type="gramStart"/>
       <w:r>
         <w:rPr>
           <w:rFonts w:ascii="Consolas" w:eastAsia="Times New Roman" w:hAnsi="Consolas" w:cs="Times New Roman"/>
@@ -1949,7 +1930,6 @@
         <w:t>render</w:t>
       </w:r>
       <w:proofErr w:type="spellEnd"/>
-      <w:proofErr w:type="gramEnd"/>
       <w:r>
         <w:rPr>
           <w:rFonts w:ascii="Consolas" w:eastAsia="Times New Roman" w:hAnsi="Consolas" w:cs="Times New Roman"/>
@@ -2152,7 +2132,6 @@
         </w:rPr>
         <w:t>}</w:t>
       </w:r>
-      <w:proofErr w:type="gramStart"/>
       <w:r>
         <w:rPr>
           <w:rFonts w:ascii="Consolas" w:eastAsia="Times New Roman" w:hAnsi="Consolas" w:cs="Times New Roman"/>
@@ -2177,7 +2156,6 @@
         </w:rPr>
         <w:t>{</w:t>
       </w:r>
-      <w:proofErr w:type="gramEnd"/>
       <w:r>
         <w:rPr>
           <w:rFonts w:ascii="Consolas" w:eastAsia="Times New Roman" w:hAnsi="Consolas" w:cs="Times New Roman"/>
@@ -2735,7 +2713,6 @@
         <w:t xml:space="preserve">, </w:t>
       </w:r>
       <w:proofErr w:type="spellStart"/>
-      <w:proofErr w:type="gramStart"/>
       <w:r>
         <w:rPr>
           <w:rFonts w:ascii="Arial" w:hAnsi="Arial" w:cs="Arial"/>
@@ -2751,16 +2728,7 @@
           <w:sz w:val="24"/>
           <w:szCs w:val="24"/>
         </w:rPr>
-        <w:t>..</w:t>
-      </w:r>
-      <w:proofErr w:type="gramEnd"/>
-      <w:r>
-        <w:rPr>
-          <w:rFonts w:ascii="Arial" w:hAnsi="Arial" w:cs="Arial"/>
-          <w:sz w:val="24"/>
-          <w:szCs w:val="24"/>
-        </w:rPr>
-        <w:t>); podem ser feitas manipulações entre esses estados.</w:t>
+        <w:t>..); podem ser feitas manipulações entre esses estados.</w:t>
       </w:r>
     </w:p>
     <w:p>
@@ -3986,7 +3954,6 @@
         </w:rPr>
         <w:t xml:space="preserve"> </w:t>
       </w:r>
-      <w:proofErr w:type="gramStart"/>
       <w:r>
         <w:rPr>
           <w:rFonts w:ascii="Consolas" w:eastAsia="Times New Roman" w:hAnsi="Consolas" w:cs="Times New Roman"/>
@@ -4021,20 +3988,7 @@
           <w:lang w:eastAsia="pt-BR"/>
           <w14:ligatures w14:val="none"/>
         </w:rPr>
-        <w:t>/</w:t>
-      </w:r>
-      <w:proofErr w:type="gramEnd"/>
-      <w:r>
-        <w:rPr>
-          <w:rFonts w:ascii="Consolas" w:eastAsia="Times New Roman" w:hAnsi="Consolas" w:cs="Times New Roman"/>
-          <w:color w:val="6A9955"/>
-          <w:kern w:val="0"/>
-          <w:sz w:val="21"/>
-          <w:szCs w:val="21"/>
-          <w:lang w:eastAsia="pt-BR"/>
-          <w14:ligatures w14:val="none"/>
-        </w:rPr>
-        <w:t>/dados que vem no argumento data</w:t>
+        <w:t>//dados que vem no argumento data</w:t>
       </w:r>
     </w:p>
     <w:p>
@@ -4099,45 +4053,19 @@
           <w:lang w:eastAsia="pt-BR"/>
           <w14:ligatures w14:val="none"/>
         </w:rPr>
-        <w:t xml:space="preserve"> </w:t>
-      </w:r>
-      <w:proofErr w:type="gramStart"/>
-      <w:r>
-        <w:rPr>
-          <w:rFonts w:ascii="Consolas" w:eastAsia="Times New Roman" w:hAnsi="Consolas" w:cs="Times New Roman"/>
-          <w:color w:val="CCCCCC"/>
-          <w:kern w:val="0"/>
-          <w:sz w:val="21"/>
-          <w:szCs w:val="21"/>
-          <w:lang w:eastAsia="pt-BR"/>
-          <w14:ligatures w14:val="none"/>
-        </w:rPr>
-        <w:t>{}</w:t>
-      </w:r>
-      <w:r>
-        <w:rPr>
-          <w:rFonts w:ascii="Consolas" w:eastAsia="Times New Roman" w:hAnsi="Consolas" w:cs="Times New Roman"/>
-          <w:color w:val="6A9955"/>
-          <w:kern w:val="0"/>
-          <w:sz w:val="21"/>
-          <w:szCs w:val="21"/>
-          <w:lang w:eastAsia="pt-BR"/>
-          <w14:ligatures w14:val="none"/>
-        </w:rPr>
-        <w:t>/</w:t>
-      </w:r>
-      <w:proofErr w:type="gramEnd"/>
-      <w:r>
-        <w:rPr>
-          <w:rFonts w:ascii="Consolas" w:eastAsia="Times New Roman" w:hAnsi="Consolas" w:cs="Times New Roman"/>
-          <w:color w:val="6A9955"/>
-          <w:kern w:val="0"/>
-          <w:sz w:val="21"/>
-          <w:szCs w:val="21"/>
-          <w:lang w:eastAsia="pt-BR"/>
-          <w14:ligatures w14:val="none"/>
-        </w:rPr>
-        <w:t xml:space="preserve">/precisam existir, mas estarão vazios </w:t>
+        <w:t xml:space="preserve"> {}</w:t>
+      </w:r>
+      <w:r>
+        <w:rPr>
+          <w:rFonts w:ascii="Consolas" w:eastAsia="Times New Roman" w:hAnsi="Consolas" w:cs="Times New Roman"/>
+          <w:color w:val="6A9955"/>
+          <w:kern w:val="0"/>
+          <w:sz w:val="21"/>
+          <w:szCs w:val="21"/>
+          <w:lang w:eastAsia="pt-BR"/>
+          <w14:ligatures w14:val="none"/>
+        </w:rPr>
+        <w:t xml:space="preserve">//precisam existir, mas estarão vazios </w:t>
       </w:r>
     </w:p>
     <w:p>
@@ -4427,33 +4355,7 @@
           <w:lang w:eastAsia="pt-BR"/>
           <w14:ligatures w14:val="none"/>
         </w:rPr>
-        <w:t xml:space="preserve">//verificando se método é delete ou não há dados, um exemplo de se utilizar é a função de like, não há </w:t>
-      </w:r>
-      <w:proofErr w:type="gramStart"/>
-      <w:r>
-        <w:rPr>
-          <w:rFonts w:ascii="Consolas" w:eastAsia="Times New Roman" w:hAnsi="Consolas" w:cs="Times New Roman"/>
-          <w:color w:val="6A9955"/>
-          <w:kern w:val="0"/>
-          <w:sz w:val="21"/>
-          <w:szCs w:val="21"/>
-          <w:lang w:eastAsia="pt-BR"/>
-          <w14:ligatures w14:val="none"/>
-        </w:rPr>
-        <w:t>dados</w:t>
-      </w:r>
-      <w:proofErr w:type="gramEnd"/>
-      <w:r>
-        <w:rPr>
-          <w:rFonts w:ascii="Consolas" w:eastAsia="Times New Roman" w:hAnsi="Consolas" w:cs="Times New Roman"/>
-          <w:color w:val="6A9955"/>
-          <w:kern w:val="0"/>
-          <w:sz w:val="21"/>
-          <w:szCs w:val="21"/>
-          <w:lang w:eastAsia="pt-BR"/>
-          <w14:ligatures w14:val="none"/>
-        </w:rPr>
-        <w:t xml:space="preserve"> mas o envio algo tem que ser feito</w:t>
+        <w:t>//verificando se método é delete ou não há dados, um exemplo de se utilizar é a função de like, não há dados mas o envio algo tem que ser feito</w:t>
       </w:r>
     </w:p>
     <w:p>
@@ -4676,45 +4578,19 @@
           <w:lang w:eastAsia="pt-BR"/>
           <w14:ligatures w14:val="none"/>
         </w:rPr>
-        <w:t xml:space="preserve">        </w:t>
-      </w:r>
-      <w:proofErr w:type="gramStart"/>
-      <w:r>
-        <w:rPr>
-          <w:rFonts w:ascii="Consolas" w:eastAsia="Times New Roman" w:hAnsi="Consolas" w:cs="Times New Roman"/>
-          <w:color w:val="CCCCCC"/>
-          <w:kern w:val="0"/>
-          <w:sz w:val="21"/>
-          <w:szCs w:val="21"/>
-          <w:lang w:eastAsia="pt-BR"/>
-          <w14:ligatures w14:val="none"/>
-        </w:rPr>
-        <w:t>}</w:t>
-      </w:r>
-      <w:r>
-        <w:rPr>
-          <w:rFonts w:ascii="Consolas" w:eastAsia="Times New Roman" w:hAnsi="Consolas" w:cs="Times New Roman"/>
-          <w:color w:val="6A9955"/>
-          <w:kern w:val="0"/>
-          <w:sz w:val="21"/>
-          <w:szCs w:val="21"/>
-          <w:lang w:eastAsia="pt-BR"/>
-          <w14:ligatures w14:val="none"/>
-        </w:rPr>
-        <w:t>/</w:t>
-      </w:r>
-      <w:proofErr w:type="gramEnd"/>
-      <w:r>
-        <w:rPr>
-          <w:rFonts w:ascii="Consolas" w:eastAsia="Times New Roman" w:hAnsi="Consolas" w:cs="Times New Roman"/>
-          <w:color w:val="6A9955"/>
-          <w:kern w:val="0"/>
-          <w:sz w:val="21"/>
-          <w:szCs w:val="21"/>
-          <w:lang w:eastAsia="pt-BR"/>
-          <w14:ligatures w14:val="none"/>
-        </w:rPr>
-        <w:t>/só é necessário definir o método e no servidor a função se resolve sozinha</w:t>
+        <w:t>        }</w:t>
+      </w:r>
+      <w:r>
+        <w:rPr>
+          <w:rFonts w:ascii="Consolas" w:eastAsia="Times New Roman" w:hAnsi="Consolas" w:cs="Times New Roman"/>
+          <w:color w:val="6A9955"/>
+          <w:kern w:val="0"/>
+          <w:sz w:val="21"/>
+          <w:szCs w:val="21"/>
+          <w:lang w:eastAsia="pt-BR"/>
+          <w14:ligatures w14:val="none"/>
+        </w:rPr>
+        <w:t>//só é necessário definir o método e no servidor a função se resolve sozinha</w:t>
       </w:r>
     </w:p>
     <w:p>
@@ -5024,7 +4900,6 @@
         </w:rPr>
         <w:t>data</w:t>
       </w:r>
-      <w:proofErr w:type="gramStart"/>
       <w:r>
         <w:rPr>
           <w:rFonts w:ascii="Consolas" w:eastAsia="Times New Roman" w:hAnsi="Consolas" w:cs="Times New Roman"/>
@@ -5047,20 +4922,7 @@
           <w:lang w:eastAsia="pt-BR"/>
           <w14:ligatures w14:val="none"/>
         </w:rPr>
-        <w:t>/</w:t>
-      </w:r>
-      <w:proofErr w:type="gramEnd"/>
-      <w:r>
-        <w:rPr>
-          <w:rFonts w:ascii="Consolas" w:eastAsia="Times New Roman" w:hAnsi="Consolas" w:cs="Times New Roman"/>
-          <w:color w:val="6A9955"/>
-          <w:kern w:val="0"/>
-          <w:sz w:val="21"/>
-          <w:szCs w:val="21"/>
-          <w:lang w:eastAsia="pt-BR"/>
-          <w14:ligatures w14:val="none"/>
-        </w:rPr>
-        <w:t xml:space="preserve">/dados convertidos para </w:t>
+        <w:t xml:space="preserve">//dados convertidos para </w:t>
       </w:r>
       <w:proofErr w:type="spellStart"/>
       <w:r>
@@ -5570,7 +5432,6 @@
         <w:t xml:space="preserve">        </w:t>
       </w:r>
       <w:proofErr w:type="spellStart"/>
-      <w:proofErr w:type="gramStart"/>
       <w:r>
         <w:rPr>
           <w:rFonts w:ascii="Consolas" w:eastAsia="Times New Roman" w:hAnsi="Consolas" w:cs="Times New Roman"/>
@@ -5607,7 +5468,6 @@
         </w:rPr>
         <w:t>headers</w:t>
       </w:r>
-      <w:proofErr w:type="gramEnd"/>
       <w:r>
         <w:rPr>
           <w:rFonts w:ascii="Consolas" w:eastAsia="Times New Roman" w:hAnsi="Consolas" w:cs="Times New Roman"/>
@@ -6207,29 +6067,7 @@
           <w:szCs w:val="24"/>
           <w:shd w:val="clear" w:color="auto" w:fill="FFFFFF"/>
         </w:rPr>
-        <w:t xml:space="preserve">) = Entidade </w:t>
-      </w:r>
-      <w:proofErr w:type="gramStart"/>
-      <w:r>
-        <w:rPr>
-          <w:rFonts w:ascii="Arial" w:hAnsi="Arial" w:cs="Arial"/>
-          <w:color w:val="373737"/>
-          <w:sz w:val="24"/>
-          <w:szCs w:val="24"/>
-          <w:shd w:val="clear" w:color="auto" w:fill="FFFFFF"/>
-        </w:rPr>
-        <w:t>à</w:t>
-      </w:r>
-      <w:proofErr w:type="gramEnd"/>
-      <w:r>
-        <w:rPr>
-          <w:rFonts w:ascii="Arial" w:hAnsi="Arial" w:cs="Arial"/>
-          <w:color w:val="373737"/>
-          <w:sz w:val="24"/>
-          <w:szCs w:val="24"/>
-          <w:shd w:val="clear" w:color="auto" w:fill="FFFFFF"/>
-        </w:rPr>
-        <w:t xml:space="preserve"> quem o token pertence, normalmente o ID do usuário;</w:t>
+        <w:t>) = Entidade à quem o token pertence, normalmente o ID do usuário;</w:t>
       </w:r>
       <w:r>
         <w:rPr>
@@ -6654,20 +6492,7 @@
           <w:lang w:eastAsia="pt-BR"/>
           <w14:ligatures w14:val="none"/>
         </w:rPr>
-        <w:t xml:space="preserve"> </w:t>
-      </w:r>
-      <w:proofErr w:type="gramStart"/>
-      <w:r>
-        <w:rPr>
-          <w:rFonts w:ascii="Consolas" w:eastAsia="Times New Roman" w:hAnsi="Consolas" w:cs="Times New Roman"/>
-          <w:color w:val="CCCCCC"/>
-          <w:kern w:val="0"/>
-          <w:sz w:val="21"/>
-          <w:szCs w:val="21"/>
-          <w:lang w:eastAsia="pt-BR"/>
-          <w14:ligatures w14:val="none"/>
-        </w:rPr>
-        <w:t xml:space="preserve">{ </w:t>
+        <w:t xml:space="preserve"> { </w:t>
       </w:r>
       <w:r>
         <w:rPr>
@@ -6681,7 +6506,6 @@
         </w:rPr>
         <w:t>api</w:t>
       </w:r>
-      <w:proofErr w:type="gramEnd"/>
       <w:r>
         <w:rPr>
           <w:rFonts w:ascii="Consolas" w:eastAsia="Times New Roman" w:hAnsi="Consolas" w:cs="Times New Roman"/>
@@ -7318,7 +7142,6 @@
         <w:t xml:space="preserve"> </w:t>
       </w:r>
       <w:proofErr w:type="spellStart"/>
-      <w:proofErr w:type="gramStart"/>
       <w:r>
         <w:rPr>
           <w:rFonts w:ascii="Consolas" w:eastAsia="Times New Roman" w:hAnsi="Consolas" w:cs="Times New Roman"/>
@@ -7344,7 +7167,6 @@
         </w:rPr>
         <w:t>(</w:t>
       </w:r>
-      <w:proofErr w:type="gramEnd"/>
       <w:r>
         <w:rPr>
           <w:rFonts w:ascii="Consolas" w:eastAsia="Times New Roman" w:hAnsi="Consolas" w:cs="Times New Roman"/>
@@ -7627,7 +7449,6 @@
         <w:t xml:space="preserve"> </w:t>
       </w:r>
       <w:proofErr w:type="spellStart"/>
-      <w:proofErr w:type="gramStart"/>
       <w:r>
         <w:rPr>
           <w:rFonts w:ascii="Consolas" w:eastAsia="Times New Roman" w:hAnsi="Consolas" w:cs="Times New Roman"/>
@@ -7653,7 +7474,6 @@
         </w:rPr>
         <w:t>(</w:t>
       </w:r>
-      <w:proofErr w:type="gramEnd"/>
       <w:r>
         <w:rPr>
           <w:rFonts w:ascii="Consolas" w:eastAsia="Times New Roman" w:hAnsi="Consolas" w:cs="Times New Roman"/>
@@ -8169,46 +7989,20 @@
           <w:lang w:eastAsia="pt-BR"/>
           <w14:ligatures w14:val="none"/>
         </w:rPr>
-        <w:t xml:space="preserve"> previamente configurada acima</w:t>
-      </w:r>
-      <w:proofErr w:type="gramStart"/>
-      <w:r>
-        <w:rPr>
-          <w:rFonts w:ascii="Consolas" w:eastAsia="Times New Roman" w:hAnsi="Consolas" w:cs="Times New Roman"/>
-          <w:color w:val="6A9955"/>
-          <w:kern w:val="0"/>
-          <w:sz w:val="21"/>
-          <w:szCs w:val="21"/>
-          <w:lang w:eastAsia="pt-BR"/>
-          <w14:ligatures w14:val="none"/>
-        </w:rPr>
-        <w:t>;.</w:t>
-      </w:r>
-      <w:proofErr w:type="spellStart"/>
-      <w:r>
-        <w:rPr>
-          <w:rFonts w:ascii="Consolas" w:eastAsia="Times New Roman" w:hAnsi="Consolas" w:cs="Times New Roman"/>
-          <w:color w:val="6A9955"/>
-          <w:kern w:val="0"/>
-          <w:sz w:val="21"/>
-          <w:szCs w:val="21"/>
-          <w:lang w:eastAsia="pt-BR"/>
-          <w14:ligatures w14:val="none"/>
-        </w:rPr>
-        <w:t>then</w:t>
-      </w:r>
-      <w:proofErr w:type="gramEnd"/>
-      <w:r>
-        <w:rPr>
-          <w:rFonts w:ascii="Consolas" w:eastAsia="Times New Roman" w:hAnsi="Consolas" w:cs="Times New Roman"/>
-          <w:color w:val="6A9955"/>
-          <w:kern w:val="0"/>
-          <w:sz w:val="21"/>
-          <w:szCs w:val="21"/>
-          <w:lang w:eastAsia="pt-BR"/>
-          <w14:ligatures w14:val="none"/>
-        </w:rPr>
-        <w:t>:recebe</w:t>
+        <w:t xml:space="preserve"> previamente configurada acima;.</w:t>
+      </w:r>
+      <w:proofErr w:type="spellStart"/>
+      <w:r>
+        <w:rPr>
+          <w:rFonts w:ascii="Consolas" w:eastAsia="Times New Roman" w:hAnsi="Consolas" w:cs="Times New Roman"/>
+          <w:color w:val="6A9955"/>
+          <w:kern w:val="0"/>
+          <w:sz w:val="21"/>
+          <w:szCs w:val="21"/>
+          <w:lang w:eastAsia="pt-BR"/>
+          <w14:ligatures w14:val="none"/>
+        </w:rPr>
+        <w:t>then:recebe</w:t>
       </w:r>
       <w:proofErr w:type="spellEnd"/>
       <w:r>
@@ -8593,45 +8387,19 @@
           <w:lang w:eastAsia="pt-BR"/>
           <w14:ligatures w14:val="none"/>
         </w:rPr>
-        <w:t xml:space="preserve">        </w:t>
-      </w:r>
-      <w:proofErr w:type="gramStart"/>
-      <w:r>
-        <w:rPr>
-          <w:rFonts w:ascii="Consolas" w:eastAsia="Times New Roman" w:hAnsi="Consolas" w:cs="Times New Roman"/>
-          <w:color w:val="CCCCCC"/>
-          <w:kern w:val="0"/>
-          <w:sz w:val="21"/>
-          <w:szCs w:val="21"/>
-          <w:lang w:eastAsia="pt-BR"/>
-          <w14:ligatures w14:val="none"/>
-        </w:rPr>
-        <w:t>}</w:t>
-      </w:r>
-      <w:r>
-        <w:rPr>
-          <w:rFonts w:ascii="Consolas" w:eastAsia="Times New Roman" w:hAnsi="Consolas" w:cs="Times New Roman"/>
-          <w:color w:val="6A9955"/>
-          <w:kern w:val="0"/>
-          <w:sz w:val="21"/>
-          <w:szCs w:val="21"/>
-          <w:lang w:eastAsia="pt-BR"/>
-          <w14:ligatures w14:val="none"/>
-        </w:rPr>
-        <w:t>/</w:t>
-      </w:r>
-      <w:proofErr w:type="gramEnd"/>
-      <w:r>
-        <w:rPr>
-          <w:rFonts w:ascii="Consolas" w:eastAsia="Times New Roman" w:hAnsi="Consolas" w:cs="Times New Roman"/>
-          <w:color w:val="6A9955"/>
-          <w:kern w:val="0"/>
-          <w:sz w:val="21"/>
-          <w:szCs w:val="21"/>
-          <w:lang w:eastAsia="pt-BR"/>
-          <w14:ligatures w14:val="none"/>
-        </w:rPr>
-        <w:t xml:space="preserve">/item </w:t>
+        <w:t>        }</w:t>
+      </w:r>
+      <w:r>
+        <w:rPr>
+          <w:rFonts w:ascii="Consolas" w:eastAsia="Times New Roman" w:hAnsi="Consolas" w:cs="Times New Roman"/>
+          <w:color w:val="6A9955"/>
+          <w:kern w:val="0"/>
+          <w:sz w:val="21"/>
+          <w:szCs w:val="21"/>
+          <w:lang w:eastAsia="pt-BR"/>
+          <w14:ligatures w14:val="none"/>
+        </w:rPr>
+        <w:t xml:space="preserve">//item </w:t>
       </w:r>
       <w:proofErr w:type="spellStart"/>
       <w:r>
@@ -9353,20 +9121,7 @@
           <w:lang w:eastAsia="pt-BR"/>
           <w14:ligatures w14:val="none"/>
         </w:rPr>
-        <w:t xml:space="preserve"> </w:t>
-      </w:r>
-      <w:proofErr w:type="gramStart"/>
-      <w:r>
-        <w:rPr>
-          <w:rFonts w:ascii="Consolas" w:eastAsia="Times New Roman" w:hAnsi="Consolas" w:cs="Times New Roman"/>
-          <w:color w:val="CCCCCC"/>
-          <w:kern w:val="0"/>
-          <w:sz w:val="16"/>
-          <w:szCs w:val="16"/>
-          <w:lang w:eastAsia="pt-BR"/>
-          <w14:ligatures w14:val="none"/>
-        </w:rPr>
-        <w:t xml:space="preserve">{ </w:t>
+        <w:t xml:space="preserve"> { </w:t>
       </w:r>
       <w:proofErr w:type="spellStart"/>
       <w:r>
@@ -9382,7 +9137,6 @@
         <w:t>createSlice</w:t>
       </w:r>
       <w:proofErr w:type="spellEnd"/>
-      <w:proofErr w:type="gramEnd"/>
       <w:r>
         <w:rPr>
           <w:rFonts w:ascii="Consolas" w:eastAsia="Times New Roman" w:hAnsi="Consolas" w:cs="Times New Roman"/>
@@ -9578,7 +9332,6 @@
         </w:rPr>
         <w:t xml:space="preserve"> </w:t>
       </w:r>
-      <w:proofErr w:type="gramStart"/>
       <w:r>
         <w:rPr>
           <w:rFonts w:ascii="Consolas" w:eastAsia="Times New Roman" w:hAnsi="Consolas" w:cs="Times New Roman"/>
@@ -9589,20 +9342,7 @@
           <w:lang w:eastAsia="pt-BR"/>
           <w14:ligatures w14:val="none"/>
         </w:rPr>
-        <w:t>'..</w:t>
-      </w:r>
-      <w:proofErr w:type="gramEnd"/>
-      <w:r>
-        <w:rPr>
-          <w:rFonts w:ascii="Consolas" w:eastAsia="Times New Roman" w:hAnsi="Consolas" w:cs="Times New Roman"/>
-          <w:color w:val="CE9178"/>
-          <w:kern w:val="0"/>
-          <w:sz w:val="16"/>
-          <w:szCs w:val="16"/>
-          <w:lang w:eastAsia="pt-BR"/>
-          <w14:ligatures w14:val="none"/>
-        </w:rPr>
-        <w:t>/</w:t>
+        <w:t>'../</w:t>
       </w:r>
       <w:proofErr w:type="spellStart"/>
       <w:r>
@@ -10005,7 +9745,6 @@
         </w:rPr>
         <w:t>"</w:t>
       </w:r>
-      <w:proofErr w:type="gramStart"/>
       <w:r>
         <w:rPr>
           <w:rFonts w:ascii="Consolas" w:eastAsia="Times New Roman" w:hAnsi="Consolas" w:cs="Times New Roman"/>
@@ -10028,20 +9767,7 @@
           <w:lang w:eastAsia="pt-BR"/>
           <w14:ligatures w14:val="none"/>
         </w:rPr>
-        <w:t>/</w:t>
-      </w:r>
-      <w:proofErr w:type="gramEnd"/>
-      <w:r>
-        <w:rPr>
-          <w:rFonts w:ascii="Consolas" w:eastAsia="Times New Roman" w:hAnsi="Consolas" w:cs="Times New Roman"/>
-          <w:color w:val="6A9955"/>
-          <w:kern w:val="0"/>
-          <w:sz w:val="16"/>
-          <w:szCs w:val="16"/>
-          <w:lang w:eastAsia="pt-BR"/>
-          <w14:ligatures w14:val="none"/>
-        </w:rPr>
-        <w:t xml:space="preserve">/resgatando usuário salvo pelo </w:t>
+        <w:t xml:space="preserve">//resgatando usuário salvo pelo </w:t>
       </w:r>
       <w:proofErr w:type="spellStart"/>
       <w:r>
@@ -10187,45 +9913,19 @@
           <w:lang w:eastAsia="pt-BR"/>
           <w14:ligatures w14:val="none"/>
         </w:rPr>
-        <w:t xml:space="preserve"> </w:t>
-      </w:r>
-      <w:proofErr w:type="gramStart"/>
-      <w:r>
-        <w:rPr>
-          <w:rFonts w:ascii="Consolas" w:eastAsia="Times New Roman" w:hAnsi="Consolas" w:cs="Times New Roman"/>
-          <w:color w:val="CCCCCC"/>
-          <w:kern w:val="0"/>
-          <w:sz w:val="16"/>
-          <w:szCs w:val="16"/>
-          <w:lang w:eastAsia="pt-BR"/>
-          <w14:ligatures w14:val="none"/>
-        </w:rPr>
-        <w:t xml:space="preserve">{ </w:t>
-      </w:r>
-      <w:r>
-        <w:rPr>
-          <w:rFonts w:ascii="Consolas" w:eastAsia="Times New Roman" w:hAnsi="Consolas" w:cs="Times New Roman"/>
-          <w:color w:val="6A9955"/>
-          <w:kern w:val="0"/>
-          <w:sz w:val="16"/>
-          <w:szCs w:val="16"/>
-          <w:lang w:eastAsia="pt-BR"/>
-          <w14:ligatures w14:val="none"/>
-        </w:rPr>
-        <w:t>/</w:t>
-      </w:r>
-      <w:proofErr w:type="gramEnd"/>
-      <w:r>
-        <w:rPr>
-          <w:rFonts w:ascii="Consolas" w:eastAsia="Times New Roman" w:hAnsi="Consolas" w:cs="Times New Roman"/>
-          <w:color w:val="6A9955"/>
-          <w:kern w:val="0"/>
-          <w:sz w:val="16"/>
-          <w:szCs w:val="16"/>
-          <w:lang w:eastAsia="pt-BR"/>
-          <w14:ligatures w14:val="none"/>
-        </w:rPr>
-        <w:t>/estado inicial</w:t>
+        <w:t xml:space="preserve"> { </w:t>
+      </w:r>
+      <w:r>
+        <w:rPr>
+          <w:rFonts w:ascii="Consolas" w:eastAsia="Times New Roman" w:hAnsi="Consolas" w:cs="Times New Roman"/>
+          <w:color w:val="6A9955"/>
+          <w:kern w:val="0"/>
+          <w:sz w:val="16"/>
+          <w:szCs w:val="16"/>
+          <w:lang w:eastAsia="pt-BR"/>
+          <w14:ligatures w14:val="none"/>
+        </w:rPr>
+        <w:t>//estado inicial</w:t>
       </w:r>
     </w:p>
     <w:p>
@@ -10293,7 +9993,6 @@
         <w:t xml:space="preserve"> </w:t>
       </w:r>
       <w:proofErr w:type="spellStart"/>
-      <w:proofErr w:type="gramStart"/>
       <w:r>
         <w:rPr>
           <w:rFonts w:ascii="Consolas" w:eastAsia="Times New Roman" w:hAnsi="Consolas" w:cs="Times New Roman"/>
@@ -10331,7 +10030,6 @@
         </w:rPr>
         <w:t>?</w:t>
       </w:r>
-      <w:proofErr w:type="gramEnd"/>
       <w:r>
         <w:rPr>
           <w:rFonts w:ascii="Consolas" w:eastAsia="Times New Roman" w:hAnsi="Consolas" w:cs="Times New Roman"/>
@@ -10836,7 +10534,6 @@
         <w:t xml:space="preserve"> </w:t>
       </w:r>
       <w:proofErr w:type="spellStart"/>
-      <w:proofErr w:type="gramStart"/>
       <w:r>
         <w:rPr>
           <w:rFonts w:ascii="Consolas" w:eastAsia="Times New Roman" w:hAnsi="Consolas" w:cs="Times New Roman"/>
@@ -10860,20 +10557,7 @@
           <w:lang w:eastAsia="pt-BR"/>
           <w14:ligatures w14:val="none"/>
         </w:rPr>
-        <w:t xml:space="preserve"> in - Registrar</w:t>
-      </w:r>
-      <w:proofErr w:type="gramEnd"/>
-      <w:r>
-        <w:rPr>
-          <w:rFonts w:ascii="Consolas" w:eastAsia="Times New Roman" w:hAnsi="Consolas" w:cs="Times New Roman"/>
-          <w:color w:val="6A9955"/>
-          <w:kern w:val="0"/>
-          <w:sz w:val="16"/>
-          <w:szCs w:val="16"/>
-          <w:lang w:eastAsia="pt-BR"/>
-          <w14:ligatures w14:val="none"/>
-        </w:rPr>
-        <w:t xml:space="preserve"> um usuário e entrar</w:t>
+        <w:t xml:space="preserve"> in - Registrar um usuário e entrar</w:t>
       </w:r>
     </w:p>
     <w:p>
@@ -11020,7 +10704,6 @@
         <w:t xml:space="preserve"> </w:t>
       </w:r>
       <w:proofErr w:type="spellStart"/>
-      <w:proofErr w:type="gramStart"/>
       <w:r>
         <w:rPr>
           <w:rFonts w:ascii="Consolas" w:eastAsia="Times New Roman" w:hAnsi="Consolas" w:cs="Times New Roman"/>
@@ -11046,7 +10729,6 @@
         </w:rPr>
         <w:t>(</w:t>
       </w:r>
-      <w:proofErr w:type="gramEnd"/>
       <w:r>
         <w:rPr>
           <w:rFonts w:ascii="Consolas" w:eastAsia="Times New Roman" w:hAnsi="Consolas" w:cs="Times New Roman"/>
@@ -11407,7 +11089,6 @@
         <w:t xml:space="preserve">//recebe usuário e </w:t>
       </w:r>
       <w:proofErr w:type="spellStart"/>
-      <w:proofErr w:type="gramStart"/>
       <w:r>
         <w:rPr>
           <w:rFonts w:ascii="Consolas" w:eastAsia="Times New Roman" w:hAnsi="Consolas" w:cs="Times New Roman"/>
@@ -11431,20 +11112,7 @@
           <w:lang w:eastAsia="pt-BR"/>
           <w14:ligatures w14:val="none"/>
         </w:rPr>
-        <w:t>(</w:t>
-      </w:r>
-      <w:proofErr w:type="gramEnd"/>
-      <w:r>
-        <w:rPr>
-          <w:rFonts w:ascii="Consolas" w:eastAsia="Times New Roman" w:hAnsi="Consolas" w:cs="Times New Roman"/>
-          <w:color w:val="6A9955"/>
-          <w:kern w:val="0"/>
-          <w:sz w:val="16"/>
-          <w:szCs w:val="16"/>
-          <w:lang w:eastAsia="pt-BR"/>
-          <w14:ligatures w14:val="none"/>
-        </w:rPr>
-        <w:t xml:space="preserve">nos permite utilizar funções </w:t>
+        <w:t xml:space="preserve">(nos permite utilizar funções </w:t>
       </w:r>
       <w:proofErr w:type="spellStart"/>
       <w:r>
@@ -11899,7 +11567,6 @@
         <w:t xml:space="preserve"> (</w:t>
       </w:r>
       <w:proofErr w:type="spellStart"/>
-      <w:proofErr w:type="gramStart"/>
       <w:r>
         <w:rPr>
           <w:rFonts w:ascii="Consolas" w:eastAsia="Times New Roman" w:hAnsi="Consolas" w:cs="Times New Roman"/>
@@ -11937,7 +11604,6 @@
         <w:t>errors</w:t>
       </w:r>
       <w:proofErr w:type="spellEnd"/>
-      <w:proofErr w:type="gramEnd"/>
       <w:r>
         <w:rPr>
           <w:rFonts w:ascii="Consolas" w:eastAsia="Times New Roman" w:hAnsi="Consolas" w:cs="Times New Roman"/>
@@ -12066,7 +11732,6 @@
         <w:t>(</w:t>
       </w:r>
       <w:proofErr w:type="spellStart"/>
-      <w:proofErr w:type="gramStart"/>
       <w:r>
         <w:rPr>
           <w:rFonts w:ascii="Consolas" w:eastAsia="Times New Roman" w:hAnsi="Consolas" w:cs="Times New Roman"/>
@@ -12104,7 +11769,6 @@
         <w:t>errors</w:t>
       </w:r>
       <w:proofErr w:type="spellEnd"/>
-      <w:proofErr w:type="gramEnd"/>
       <w:r>
         <w:rPr>
           <w:rFonts w:ascii="Consolas" w:eastAsia="Times New Roman" w:hAnsi="Consolas" w:cs="Times New Roman"/>
@@ -12178,45 +11842,19 @@
           <w:lang w:eastAsia="pt-BR"/>
           <w14:ligatures w14:val="none"/>
         </w:rPr>
-        <w:t xml:space="preserve">        </w:t>
-      </w:r>
-      <w:proofErr w:type="gramStart"/>
-      <w:r>
-        <w:rPr>
-          <w:rFonts w:ascii="Consolas" w:eastAsia="Times New Roman" w:hAnsi="Consolas" w:cs="Times New Roman"/>
-          <w:color w:val="CCCCCC"/>
-          <w:kern w:val="0"/>
-          <w:sz w:val="16"/>
-          <w:szCs w:val="16"/>
-          <w:lang w:eastAsia="pt-BR"/>
-          <w14:ligatures w14:val="none"/>
-        </w:rPr>
-        <w:t>}</w:t>
-      </w:r>
-      <w:r>
-        <w:rPr>
-          <w:rFonts w:ascii="Consolas" w:eastAsia="Times New Roman" w:hAnsi="Consolas" w:cs="Times New Roman"/>
-          <w:color w:val="6A9955"/>
-          <w:kern w:val="0"/>
-          <w:sz w:val="16"/>
-          <w:szCs w:val="16"/>
-          <w:lang w:eastAsia="pt-BR"/>
-          <w14:ligatures w14:val="none"/>
-        </w:rPr>
-        <w:t>/</w:t>
-      </w:r>
-      <w:proofErr w:type="gramEnd"/>
-      <w:r>
-        <w:rPr>
-          <w:rFonts w:ascii="Consolas" w:eastAsia="Times New Roman" w:hAnsi="Consolas" w:cs="Times New Roman"/>
-          <w:color w:val="6A9955"/>
-          <w:kern w:val="0"/>
-          <w:sz w:val="16"/>
-          <w:szCs w:val="16"/>
-          <w:lang w:eastAsia="pt-BR"/>
-          <w14:ligatures w14:val="none"/>
-        </w:rPr>
-        <w:t>/</w:t>
+        <w:t>        }</w:t>
+      </w:r>
+      <w:r>
+        <w:rPr>
+          <w:rFonts w:ascii="Consolas" w:eastAsia="Times New Roman" w:hAnsi="Consolas" w:cs="Times New Roman"/>
+          <w:color w:val="6A9955"/>
+          <w:kern w:val="0"/>
+          <w:sz w:val="16"/>
+          <w:szCs w:val="16"/>
+          <w:lang w:eastAsia="pt-BR"/>
+          <w14:ligatures w14:val="none"/>
+        </w:rPr>
+        <w:t>//</w:t>
       </w:r>
       <w:proofErr w:type="spellStart"/>
       <w:r>
@@ -12575,7 +12213,6 @@
         <w:t xml:space="preserve"> </w:t>
       </w:r>
       <w:proofErr w:type="spellStart"/>
-      <w:proofErr w:type="gramStart"/>
       <w:r>
         <w:rPr>
           <w:rFonts w:ascii="Consolas" w:eastAsia="Times New Roman" w:hAnsi="Consolas" w:cs="Times New Roman"/>
@@ -12599,20 +12236,7 @@
           <w:lang w:eastAsia="pt-BR"/>
           <w14:ligatures w14:val="none"/>
         </w:rPr>
-        <w:t>(</w:t>
-      </w:r>
-      <w:proofErr w:type="gramEnd"/>
-      <w:r>
-        <w:rPr>
-          <w:rFonts w:ascii="Consolas" w:eastAsia="Times New Roman" w:hAnsi="Consolas" w:cs="Times New Roman"/>
-          <w:color w:val="CCCCCC"/>
-          <w:kern w:val="0"/>
-          <w:sz w:val="16"/>
-          <w:szCs w:val="16"/>
-          <w:lang w:eastAsia="pt-BR"/>
-          <w14:ligatures w14:val="none"/>
-        </w:rPr>
-        <w:t>{</w:t>
+        <w:t>({</w:t>
       </w:r>
       <w:r>
         <w:rPr>
@@ -12743,7 +12367,6 @@
         <w:t>auth</w:t>
       </w:r>
       <w:proofErr w:type="spellEnd"/>
-      <w:proofErr w:type="gramStart"/>
       <w:r>
         <w:rPr>
           <w:rFonts w:ascii="Consolas" w:eastAsia="Times New Roman" w:hAnsi="Consolas" w:cs="Times New Roman"/>
@@ -12778,20 +12401,7 @@
           <w:lang w:eastAsia="pt-BR"/>
           <w14:ligatures w14:val="none"/>
         </w:rPr>
-        <w:t>/</w:t>
-      </w:r>
-      <w:proofErr w:type="gramEnd"/>
-      <w:r>
-        <w:rPr>
-          <w:rFonts w:ascii="Consolas" w:eastAsia="Times New Roman" w:hAnsi="Consolas" w:cs="Times New Roman"/>
-          <w:color w:val="6A9955"/>
-          <w:kern w:val="0"/>
-          <w:sz w:val="16"/>
-          <w:szCs w:val="16"/>
-          <w:lang w:eastAsia="pt-BR"/>
-          <w14:ligatures w14:val="none"/>
-        </w:rPr>
-        <w:t xml:space="preserve">/deve ser renomeado, e assim que ele será chamado na </w:t>
+        <w:t xml:space="preserve">//deve ser renomeado, e assim que ele será chamado na </w:t>
       </w:r>
       <w:proofErr w:type="spellStart"/>
       <w:r>
@@ -12861,7 +12471,6 @@
         <w:t xml:space="preserve">    </w:t>
       </w:r>
       <w:proofErr w:type="spellStart"/>
-      <w:proofErr w:type="gramStart"/>
       <w:r>
         <w:rPr>
           <w:rFonts w:ascii="Consolas" w:eastAsia="Times New Roman" w:hAnsi="Consolas" w:cs="Times New Roman"/>
@@ -12897,20 +12506,7 @@
           <w:lang w:eastAsia="pt-BR"/>
           <w14:ligatures w14:val="none"/>
         </w:rPr>
-        <w:t>/</w:t>
-      </w:r>
-      <w:proofErr w:type="gramEnd"/>
-      <w:r>
-        <w:rPr>
-          <w:rFonts w:ascii="Consolas" w:eastAsia="Times New Roman" w:hAnsi="Consolas" w:cs="Times New Roman"/>
-          <w:color w:val="6A9955"/>
-          <w:kern w:val="0"/>
-          <w:sz w:val="16"/>
-          <w:szCs w:val="16"/>
-          <w:lang w:eastAsia="pt-BR"/>
-          <w14:ligatures w14:val="none"/>
-        </w:rPr>
-        <w:t>/estado inicial</w:t>
+        <w:t>//estado inicial</w:t>
       </w:r>
     </w:p>
     <w:p>
@@ -13100,33 +12696,7 @@
           <w:lang w:eastAsia="pt-BR"/>
           <w14:ligatures w14:val="none"/>
         </w:rPr>
-        <w:t xml:space="preserve">//todos os estados serão </w:t>
-      </w:r>
-      <w:proofErr w:type="gramStart"/>
-      <w:r>
-        <w:rPr>
-          <w:rFonts w:ascii="Consolas" w:eastAsia="Times New Roman" w:hAnsi="Consolas" w:cs="Times New Roman"/>
-          <w:color w:val="6A9955"/>
-          <w:kern w:val="0"/>
-          <w:sz w:val="16"/>
-          <w:szCs w:val="16"/>
-          <w:lang w:eastAsia="pt-BR"/>
-          <w14:ligatures w14:val="none"/>
-        </w:rPr>
-        <w:t>resetados(</w:t>
-      </w:r>
-      <w:proofErr w:type="gramEnd"/>
-      <w:r>
-        <w:rPr>
-          <w:rFonts w:ascii="Consolas" w:eastAsia="Times New Roman" w:hAnsi="Consolas" w:cs="Times New Roman"/>
-          <w:color w:val="6A9955"/>
-          <w:kern w:val="0"/>
-          <w:sz w:val="16"/>
-          <w:szCs w:val="16"/>
-          <w:lang w:eastAsia="pt-BR"/>
-          <w14:ligatures w14:val="none"/>
-        </w:rPr>
-        <w:t>ficarão como eram no início)</w:t>
+        <w:t>//todos os estados serão resetados(ficarão como eram no início)</w:t>
       </w:r>
     </w:p>
     <w:p>
@@ -13156,7 +12726,6 @@
         <w:t xml:space="preserve">            </w:t>
       </w:r>
       <w:proofErr w:type="spellStart"/>
-      <w:proofErr w:type="gramStart"/>
       <w:r>
         <w:rPr>
           <w:rFonts w:ascii="Consolas" w:eastAsia="Times New Roman" w:hAnsi="Consolas" w:cs="Times New Roman"/>
@@ -13194,7 +12763,6 @@
         <w:t>loading</w:t>
       </w:r>
       <w:proofErr w:type="spellEnd"/>
-      <w:proofErr w:type="gramEnd"/>
       <w:r>
         <w:rPr>
           <w:rFonts w:ascii="Consolas" w:eastAsia="Times New Roman" w:hAnsi="Consolas" w:cs="Times New Roman"/>
@@ -13271,7 +12839,6 @@
         <w:t xml:space="preserve">            </w:t>
       </w:r>
       <w:proofErr w:type="spellStart"/>
-      <w:proofErr w:type="gramStart"/>
       <w:r>
         <w:rPr>
           <w:rFonts w:ascii="Consolas" w:eastAsia="Times New Roman" w:hAnsi="Consolas" w:cs="Times New Roman"/>
@@ -13309,7 +12876,6 @@
         <w:t>error</w:t>
       </w:r>
       <w:proofErr w:type="spellEnd"/>
-      <w:proofErr w:type="gramEnd"/>
       <w:r>
         <w:rPr>
           <w:rFonts w:ascii="Consolas" w:eastAsia="Times New Roman" w:hAnsi="Consolas" w:cs="Times New Roman"/>
@@ -13386,7 +12952,6 @@
         <w:t xml:space="preserve">            </w:t>
       </w:r>
       <w:proofErr w:type="spellStart"/>
-      <w:proofErr w:type="gramStart"/>
       <w:r>
         <w:rPr>
           <w:rFonts w:ascii="Consolas" w:eastAsia="Times New Roman" w:hAnsi="Consolas" w:cs="Times New Roman"/>
@@ -13424,7 +12989,6 @@
         <w:t>success</w:t>
       </w:r>
       <w:proofErr w:type="spellEnd"/>
-      <w:proofErr w:type="gramEnd"/>
       <w:r>
         <w:rPr>
           <w:rFonts w:ascii="Consolas" w:eastAsia="Times New Roman" w:hAnsi="Consolas" w:cs="Times New Roman"/>
@@ -13681,7 +13245,6 @@
         <w:t xml:space="preserve">            </w:t>
       </w:r>
       <w:proofErr w:type="spellStart"/>
-      <w:proofErr w:type="gramStart"/>
       <w:r>
         <w:rPr>
           <w:rFonts w:ascii="Consolas" w:eastAsia="Times New Roman" w:hAnsi="Consolas" w:cs="Times New Roman"/>
@@ -13719,7 +13282,6 @@
         <w:t>addCase</w:t>
       </w:r>
       <w:proofErr w:type="spellEnd"/>
-      <w:proofErr w:type="gramEnd"/>
       <w:r>
         <w:rPr>
           <w:rFonts w:ascii="Consolas" w:eastAsia="Times New Roman" w:hAnsi="Consolas" w:cs="Times New Roman"/>
@@ -13872,7 +13434,6 @@
         <w:t xml:space="preserve">                </w:t>
       </w:r>
       <w:proofErr w:type="spellStart"/>
-      <w:proofErr w:type="gramStart"/>
       <w:r>
         <w:rPr>
           <w:rFonts w:ascii="Consolas" w:eastAsia="Times New Roman" w:hAnsi="Consolas" w:cs="Times New Roman"/>
@@ -13910,7 +13471,6 @@
         <w:t>loading</w:t>
       </w:r>
       <w:proofErr w:type="spellEnd"/>
-      <w:proofErr w:type="gramEnd"/>
       <w:r>
         <w:rPr>
           <w:rFonts w:ascii="Consolas" w:eastAsia="Times New Roman" w:hAnsi="Consolas" w:cs="Times New Roman"/>
@@ -13989,7 +13549,6 @@
         <w:t xml:space="preserve">                </w:t>
       </w:r>
       <w:proofErr w:type="spellStart"/>
-      <w:proofErr w:type="gramStart"/>
       <w:r>
         <w:rPr>
           <w:rFonts w:ascii="Consolas" w:eastAsia="Times New Roman" w:hAnsi="Consolas" w:cs="Times New Roman"/>
@@ -14027,7 +13586,6 @@
         <w:t>error</w:t>
       </w:r>
       <w:proofErr w:type="spellEnd"/>
-      <w:proofErr w:type="gramEnd"/>
       <w:r>
         <w:rPr>
           <w:rFonts w:ascii="Consolas" w:eastAsia="Times New Roman" w:hAnsi="Consolas" w:cs="Times New Roman"/>
@@ -14140,20 +13698,7 @@
           <w:lang w:eastAsia="pt-BR"/>
           <w14:ligatures w14:val="none"/>
         </w:rPr>
-        <w:t>            }</w:t>
-      </w:r>
-      <w:proofErr w:type="gramStart"/>
-      <w:r>
-        <w:rPr>
-          <w:rFonts w:ascii="Consolas" w:eastAsia="Times New Roman" w:hAnsi="Consolas" w:cs="Times New Roman"/>
-          <w:color w:val="CCCCCC"/>
-          <w:kern w:val="0"/>
-          <w:sz w:val="16"/>
-          <w:szCs w:val="16"/>
-          <w:lang w:eastAsia="pt-BR"/>
-          <w14:ligatures w14:val="none"/>
-        </w:rPr>
-        <w:t>).</w:t>
+        <w:t>            }).</w:t>
       </w:r>
       <w:proofErr w:type="spellStart"/>
       <w:r>
@@ -14169,7 +13714,6 @@
         <w:t>addCase</w:t>
       </w:r>
       <w:proofErr w:type="spellEnd"/>
-      <w:proofErr w:type="gramEnd"/>
       <w:r>
         <w:rPr>
           <w:rFonts w:ascii="Consolas" w:eastAsia="Times New Roman" w:hAnsi="Consolas" w:cs="Times New Roman"/>
@@ -14348,7 +13892,6 @@
         <w:t xml:space="preserve">                </w:t>
       </w:r>
       <w:proofErr w:type="spellStart"/>
-      <w:proofErr w:type="gramStart"/>
       <w:r>
         <w:rPr>
           <w:rFonts w:ascii="Consolas" w:eastAsia="Times New Roman" w:hAnsi="Consolas" w:cs="Times New Roman"/>
@@ -14386,7 +13929,6 @@
         <w:t>loading</w:t>
       </w:r>
       <w:proofErr w:type="spellEnd"/>
-      <w:proofErr w:type="gramEnd"/>
       <w:r>
         <w:rPr>
           <w:rFonts w:ascii="Consolas" w:eastAsia="Times New Roman" w:hAnsi="Consolas" w:cs="Times New Roman"/>
@@ -14463,7 +14005,6 @@
         <w:t xml:space="preserve">                </w:t>
       </w:r>
       <w:proofErr w:type="spellStart"/>
-      <w:proofErr w:type="gramStart"/>
       <w:r>
         <w:rPr>
           <w:rFonts w:ascii="Consolas" w:eastAsia="Times New Roman" w:hAnsi="Consolas" w:cs="Times New Roman"/>
@@ -14501,7 +14042,6 @@
         <w:t>success</w:t>
       </w:r>
       <w:proofErr w:type="spellEnd"/>
-      <w:proofErr w:type="gramEnd"/>
       <w:r>
         <w:rPr>
           <w:rFonts w:ascii="Consolas" w:eastAsia="Times New Roman" w:hAnsi="Consolas" w:cs="Times New Roman"/>
@@ -14580,7 +14120,6 @@
         <w:t xml:space="preserve">                </w:t>
       </w:r>
       <w:proofErr w:type="spellStart"/>
-      <w:proofErr w:type="gramStart"/>
       <w:r>
         <w:rPr>
           <w:rFonts w:ascii="Consolas" w:eastAsia="Times New Roman" w:hAnsi="Consolas" w:cs="Times New Roman"/>
@@ -14618,7 +14157,6 @@
         <w:t>error</w:t>
       </w:r>
       <w:proofErr w:type="spellEnd"/>
-      <w:proofErr w:type="gramEnd"/>
       <w:r>
         <w:rPr>
           <w:rFonts w:ascii="Consolas" w:eastAsia="Times New Roman" w:hAnsi="Consolas" w:cs="Times New Roman"/>
@@ -14771,7 +14309,6 @@
         <w:t xml:space="preserve"> </w:t>
       </w:r>
       <w:proofErr w:type="spellStart"/>
-      <w:proofErr w:type="gramStart"/>
       <w:r>
         <w:rPr>
           <w:rFonts w:ascii="Consolas" w:eastAsia="Times New Roman" w:hAnsi="Consolas" w:cs="Times New Roman"/>
@@ -14809,7 +14346,6 @@
         <w:t>payload</w:t>
       </w:r>
       <w:proofErr w:type="spellEnd"/>
-      <w:proofErr w:type="gramEnd"/>
       <w:r>
         <w:rPr>
           <w:rFonts w:ascii="Consolas" w:eastAsia="Times New Roman" w:hAnsi="Consolas" w:cs="Times New Roman"/>
@@ -14873,20 +14409,7 @@
           <w:lang w:eastAsia="pt-BR"/>
           <w14:ligatures w14:val="none"/>
         </w:rPr>
-        <w:t>            }</w:t>
-      </w:r>
-      <w:proofErr w:type="gramStart"/>
-      <w:r>
-        <w:rPr>
-          <w:rFonts w:ascii="Consolas" w:eastAsia="Times New Roman" w:hAnsi="Consolas" w:cs="Times New Roman"/>
-          <w:color w:val="CCCCCC"/>
-          <w:kern w:val="0"/>
-          <w:sz w:val="16"/>
-          <w:szCs w:val="16"/>
-          <w:lang w:eastAsia="pt-BR"/>
-          <w14:ligatures w14:val="none"/>
-        </w:rPr>
-        <w:t>).</w:t>
+        <w:t>            }).</w:t>
       </w:r>
       <w:proofErr w:type="spellStart"/>
       <w:r>
@@ -14902,7 +14425,6 @@
         <w:t>addCase</w:t>
       </w:r>
       <w:proofErr w:type="spellEnd"/>
-      <w:proofErr w:type="gramEnd"/>
       <w:r>
         <w:rPr>
           <w:rFonts w:ascii="Consolas" w:eastAsia="Times New Roman" w:hAnsi="Consolas" w:cs="Times New Roman"/>
@@ -15107,7 +14629,6 @@
         <w:t xml:space="preserve">                </w:t>
       </w:r>
       <w:proofErr w:type="spellStart"/>
-      <w:proofErr w:type="gramStart"/>
       <w:r>
         <w:rPr>
           <w:rFonts w:ascii="Consolas" w:eastAsia="Times New Roman" w:hAnsi="Consolas" w:cs="Times New Roman"/>
@@ -15145,7 +14666,6 @@
         <w:t>loading</w:t>
       </w:r>
       <w:proofErr w:type="spellEnd"/>
-      <w:proofErr w:type="gramEnd"/>
       <w:r>
         <w:rPr>
           <w:rFonts w:ascii="Consolas" w:eastAsia="Times New Roman" w:hAnsi="Consolas" w:cs="Times New Roman"/>
@@ -15234,7 +14754,6 @@
         <w:t xml:space="preserve">                </w:t>
       </w:r>
       <w:proofErr w:type="spellStart"/>
-      <w:proofErr w:type="gramStart"/>
       <w:r>
         <w:rPr>
           <w:rFonts w:ascii="Consolas" w:eastAsia="Times New Roman" w:hAnsi="Consolas" w:cs="Times New Roman"/>
@@ -15272,7 +14791,6 @@
         <w:t>error</w:t>
       </w:r>
       <w:proofErr w:type="spellEnd"/>
-      <w:proofErr w:type="gramEnd"/>
       <w:r>
         <w:rPr>
           <w:rFonts w:ascii="Consolas" w:eastAsia="Times New Roman" w:hAnsi="Consolas" w:cs="Times New Roman"/>
@@ -15701,20 +15219,7 @@
           <w:lang w:eastAsia="pt-BR"/>
           <w14:ligatures w14:val="none"/>
         </w:rPr>
-        <w:t xml:space="preserve"> </w:t>
-      </w:r>
-      <w:proofErr w:type="gramStart"/>
-      <w:r>
-        <w:rPr>
-          <w:rFonts w:ascii="Consolas" w:eastAsia="Times New Roman" w:hAnsi="Consolas" w:cs="Times New Roman"/>
-          <w:color w:val="CCCCCC"/>
-          <w:kern w:val="0"/>
-          <w:sz w:val="16"/>
-          <w:szCs w:val="16"/>
-          <w:lang w:eastAsia="pt-BR"/>
-          <w14:ligatures w14:val="none"/>
-        </w:rPr>
-        <w:t xml:space="preserve">{ </w:t>
+        <w:t xml:space="preserve"> { </w:t>
       </w:r>
       <w:r>
         <w:rPr>
@@ -15728,7 +15233,6 @@
         </w:rPr>
         <w:t>reset</w:t>
       </w:r>
-      <w:proofErr w:type="gramEnd"/>
       <w:r>
         <w:rPr>
           <w:rFonts w:ascii="Consolas" w:eastAsia="Times New Roman" w:hAnsi="Consolas" w:cs="Times New Roman"/>
@@ -16047,20 +15551,7 @@
           <w:lang w:eastAsia="pt-BR"/>
           <w14:ligatures w14:val="none"/>
         </w:rPr>
-        <w:t xml:space="preserve"> </w:t>
-      </w:r>
-      <w:proofErr w:type="gramStart"/>
-      <w:r>
-        <w:rPr>
-          <w:rFonts w:ascii="Consolas" w:eastAsia="Times New Roman" w:hAnsi="Consolas" w:cs="Times New Roman"/>
-          <w:color w:val="CCCCCC"/>
-          <w:kern w:val="0"/>
-          <w:sz w:val="16"/>
-          <w:szCs w:val="16"/>
-          <w:lang w:eastAsia="pt-BR"/>
-          <w14:ligatures w14:val="none"/>
-        </w:rPr>
-        <w:t xml:space="preserve">{ </w:t>
+        <w:t xml:space="preserve"> { </w:t>
       </w:r>
       <w:proofErr w:type="spellStart"/>
       <w:r>
@@ -16076,7 +15567,6 @@
         <w:t>configureStore</w:t>
       </w:r>
       <w:proofErr w:type="spellEnd"/>
-      <w:proofErr w:type="gramEnd"/>
       <w:r>
         <w:rPr>
           <w:rFonts w:ascii="Consolas" w:eastAsia="Times New Roman" w:hAnsi="Consolas" w:cs="Times New Roman"/>
@@ -16273,7 +15763,6 @@
         </w:rPr>
         <w:t xml:space="preserve"> </w:t>
       </w:r>
-      <w:proofErr w:type="gramStart"/>
       <w:r>
         <w:rPr>
           <w:rFonts w:ascii="Consolas" w:eastAsia="Times New Roman" w:hAnsi="Consolas" w:cs="Times New Roman"/>
@@ -16287,7 +15776,6 @@
         <w:t>"./</w:t>
       </w:r>
       <w:proofErr w:type="spellStart"/>
-      <w:proofErr w:type="gramEnd"/>
       <w:r>
         <w:rPr>
           <w:rFonts w:ascii="Consolas" w:eastAsia="Times New Roman" w:hAnsi="Consolas" w:cs="Times New Roman"/>
@@ -16470,7 +15958,6 @@
         <w:t xml:space="preserve"> </w:t>
       </w:r>
       <w:proofErr w:type="spellStart"/>
-      <w:proofErr w:type="gramStart"/>
       <w:r>
         <w:rPr>
           <w:rFonts w:ascii="Consolas" w:eastAsia="Times New Roman" w:hAnsi="Consolas" w:cs="Times New Roman"/>
@@ -16494,20 +15981,7 @@
           <w:lang w:eastAsia="pt-BR"/>
           <w14:ligatures w14:val="none"/>
         </w:rPr>
-        <w:t>(</w:t>
-      </w:r>
-      <w:proofErr w:type="gramEnd"/>
-      <w:r>
-        <w:rPr>
-          <w:rFonts w:ascii="Consolas" w:eastAsia="Times New Roman" w:hAnsi="Consolas" w:cs="Times New Roman"/>
-          <w:color w:val="CCCCCC"/>
-          <w:kern w:val="0"/>
-          <w:sz w:val="16"/>
-          <w:szCs w:val="16"/>
-          <w:lang w:eastAsia="pt-BR"/>
-          <w14:ligatures w14:val="none"/>
-        </w:rPr>
-        <w:t>{</w:t>
+        <w:t>({</w:t>
       </w:r>
       <w:r>
         <w:rPr>
@@ -16614,7 +16088,6 @@
         <w:t>reducer</w:t>
       </w:r>
       <w:proofErr w:type="spellEnd"/>
-      <w:proofErr w:type="gramStart"/>
       <w:r>
         <w:rPr>
           <w:rFonts w:ascii="Consolas" w:eastAsia="Times New Roman" w:hAnsi="Consolas" w:cs="Times New Roman"/>
@@ -16639,7 +16112,6 @@
         </w:rPr>
         <w:t>{</w:t>
       </w:r>
-      <w:proofErr w:type="gramEnd"/>
       <w:r>
         <w:rPr>
           <w:rFonts w:ascii="Consolas" w:eastAsia="Times New Roman" w:hAnsi="Consolas" w:cs="Times New Roman"/>
@@ -16825,6 +16297,126 @@
           <w:szCs w:val="24"/>
         </w:rPr>
       </w:pPr>
+    </w:p>
+    <w:p>
+      <w:pPr>
+        <w:jc w:val="both"/>
+        <w:rPr>
+          <w:rFonts w:ascii="Arial" w:hAnsi="Arial" w:cs="Arial"/>
+          <w:b/>
+          <w:bCs/>
+          <w:i/>
+          <w:iCs/>
+          <w:sz w:val="24"/>
+          <w:szCs w:val="24"/>
+        </w:rPr>
+      </w:pPr>
+      <w:proofErr w:type="spellStart"/>
+      <w:r>
+        <w:rPr>
+          <w:rFonts w:ascii="Arial" w:hAnsi="Arial" w:cs="Arial"/>
+          <w:b/>
+          <w:bCs/>
+          <w:i/>
+          <w:iCs/>
+          <w:sz w:val="24"/>
+          <w:szCs w:val="24"/>
+        </w:rPr>
+        <w:t>pending</w:t>
+      </w:r>
+      <w:proofErr w:type="spellEnd"/>
+      <w:r>
+        <w:rPr>
+          <w:rFonts w:ascii="Arial" w:hAnsi="Arial" w:cs="Arial"/>
+          <w:b/>
+          <w:bCs/>
+          <w:i/>
+          <w:iCs/>
+          <w:sz w:val="24"/>
+          <w:szCs w:val="24"/>
+        </w:rPr>
+        <w:t>: estado inicial, nem cumprido nem rejeitado.</w:t>
+      </w:r>
+    </w:p>
+    <w:p>
+      <w:pPr>
+        <w:jc w:val="both"/>
+        <w:rPr>
+          <w:rFonts w:ascii="Arial" w:hAnsi="Arial" w:cs="Arial"/>
+          <w:b/>
+          <w:bCs/>
+          <w:i/>
+          <w:iCs/>
+          <w:sz w:val="24"/>
+          <w:szCs w:val="24"/>
+        </w:rPr>
+      </w:pPr>
+      <w:proofErr w:type="spellStart"/>
+      <w:r>
+        <w:rPr>
+          <w:rFonts w:ascii="Arial" w:hAnsi="Arial" w:cs="Arial"/>
+          <w:b/>
+          <w:bCs/>
+          <w:i/>
+          <w:iCs/>
+          <w:sz w:val="24"/>
+          <w:szCs w:val="24"/>
+        </w:rPr>
+        <w:t>fulfilled</w:t>
+      </w:r>
+      <w:proofErr w:type="spellEnd"/>
+      <w:r>
+        <w:rPr>
+          <w:rFonts w:ascii="Arial" w:hAnsi="Arial" w:cs="Arial"/>
+          <w:b/>
+          <w:bCs/>
+          <w:i/>
+          <w:iCs/>
+          <w:sz w:val="24"/>
+          <w:szCs w:val="24"/>
+        </w:rPr>
+        <w:t>: significa que a operação foi concluída com sucesso.</w:t>
+      </w:r>
+    </w:p>
+    <w:p>
+      <w:pPr>
+        <w:jc w:val="both"/>
+        <w:rPr>
+          <w:rFonts w:ascii="Arial" w:hAnsi="Arial" w:cs="Arial"/>
+          <w:b/>
+          <w:bCs/>
+          <w:i/>
+          <w:iCs/>
+          <w:sz w:val="24"/>
+          <w:szCs w:val="24"/>
+        </w:rPr>
+      </w:pPr>
+      <w:proofErr w:type="spellStart"/>
+      <w:r>
+        <w:rPr>
+          <w:rFonts w:ascii="Arial" w:hAnsi="Arial" w:cs="Arial"/>
+          <w:b/>
+          <w:bCs/>
+          <w:i/>
+          <w:iCs/>
+          <w:sz w:val="24"/>
+          <w:szCs w:val="24"/>
+        </w:rPr>
+        <w:t>rejected</w:t>
+      </w:r>
+      <w:proofErr w:type="spellEnd"/>
+      <w:r>
+        <w:rPr>
+          <w:rFonts w:ascii="Arial" w:hAnsi="Arial" w:cs="Arial"/>
+          <w:b/>
+          <w:bCs/>
+          <w:i/>
+          <w:iCs/>
+          <w:sz w:val="24"/>
+          <w:szCs w:val="24"/>
+        </w:rPr>
+        <w:t>: significa que a operação falhou.</w:t>
+      </w:r>
     </w:p>
     <w:sectPr>
       <w:pgSz w:w="11906" w:h="16838"/>

</xml_diff>